<commit_message>
TOC + bibliography added
</commit_message>
<xml_diff>
--- a/project-proposal/project-proposal-1.docx
+++ b/project-proposal/project-proposal-1.docx
@@ -2,20 +2,990 @@
 <file path=word/document.xml><?xml version="1.0" encoding="utf-8"?>
 <w:document xmlns:wpc="http://schemas.microsoft.com/office/word/2010/wordprocessingCanvas" xmlns:mo="http://schemas.microsoft.com/office/mac/office/2008/main" xmlns:mc="http://schemas.openxmlformats.org/markup-compatibility/2006" xmlns:mv="urn:schemas-microsoft-com:mac:vml" xmlns:o="urn:schemas-microsoft-com:office:office" xmlns:r="http://schemas.openxmlformats.org/officeDocument/2006/relationships" xmlns:m="http://schemas.openxmlformats.org/officeDocument/2006/math" xmlns:v="urn:schemas-microsoft-com:vml" xmlns:wp14="http://schemas.microsoft.com/office/word/2010/wordprocessingDrawing" xmlns:wp="http://schemas.openxmlformats.org/drawingml/2006/wordprocessingDrawing" xmlns:w10="urn:schemas-microsoft-com:office:word" xmlns:w="http://schemas.openxmlformats.org/wordprocessingml/2006/main" xmlns:w14="http://schemas.microsoft.com/office/word/2010/wordml" xmlns:wpg="http://schemas.microsoft.com/office/word/2010/wordprocessingGroup" xmlns:wpi="http://schemas.microsoft.com/office/word/2010/wordprocessingInk" xmlns:wne="http://schemas.microsoft.com/office/word/2006/wordml" xmlns:wps="http://schemas.microsoft.com/office/word/2010/wordprocessingShape" mc:Ignorable="w14 wp14">
   <w:body>
-    <w:p>
-      <w:pPr>
+    <w:sdt>
+      <w:sdtPr>
+        <w:id w:val="871414826"/>
+        <w:docPartObj>
+          <w:docPartGallery w:val="Table of Contents"/>
+          <w:docPartUnique/>
+        </w:docPartObj>
+      </w:sdtPr>
+      <w:sdtEndPr>
         <w:rPr>
-          <w:b/>
-          <w:u w:val="single"/>
+          <w:rFonts w:asciiTheme="minorHAnsi" w:eastAsiaTheme="minorEastAsia" w:hAnsiTheme="minorHAnsi" w:cstheme="minorBidi"/>
+          <w:noProof/>
+          <w:color w:val="auto"/>
+          <w:sz w:val="24"/>
+          <w:szCs w:val="24"/>
+          <w:lang w:val="en-GB"/>
         </w:rPr>
-      </w:pPr>
-      <w:r>
-        <w:rPr>
-          <w:b/>
-          <w:u w:val="single"/>
-        </w:rPr>
+      </w:sdtEndPr>
+      <w:sdtContent>
+        <w:p>
+          <w:pPr>
+            <w:pStyle w:val="TOCHeading"/>
+          </w:pPr>
+          <w:r>
+            <w:t>Table of Contents</w:t>
+          </w:r>
+        </w:p>
+        <w:p>
+          <w:pPr>
+            <w:pStyle w:val="TOC1"/>
+            <w:tabs>
+              <w:tab w:val="right" w:leader="dot" w:pos="8290"/>
+            </w:tabs>
+            <w:rPr>
+              <w:b w:val="0"/>
+              <w:noProof/>
+              <w:lang w:eastAsia="ja-JP"/>
+            </w:rPr>
+          </w:pPr>
+          <w:r>
+            <w:rPr>
+              <w:b w:val="0"/>
+            </w:rPr>
+            <w:fldChar w:fldCharType="begin"/>
+          </w:r>
+          <w:r>
+            <w:instrText xml:space="preserve"> TOC \o "1-3" \h \z \u </w:instrText>
+          </w:r>
+          <w:r>
+            <w:rPr>
+              <w:b w:val="0"/>
+            </w:rPr>
+            <w:fldChar w:fldCharType="separate"/>
+          </w:r>
+          <w:r>
+            <w:rPr>
+              <w:noProof/>
+            </w:rPr>
+            <w:t>Introduction</w:t>
+          </w:r>
+          <w:r>
+            <w:rPr>
+              <w:noProof/>
+            </w:rPr>
+            <w:tab/>
+          </w:r>
+          <w:r>
+            <w:rPr>
+              <w:noProof/>
+            </w:rPr>
+            <w:fldChar w:fldCharType="begin"/>
+          </w:r>
+          <w:r>
+            <w:rPr>
+              <w:noProof/>
+            </w:rPr>
+            <w:instrText xml:space="preserve"> PAGEREF _Toc415348388 \h </w:instrText>
+          </w:r>
+          <w:r>
+            <w:rPr>
+              <w:noProof/>
+            </w:rPr>
+          </w:r>
+          <w:r>
+            <w:rPr>
+              <w:noProof/>
+            </w:rPr>
+            <w:fldChar w:fldCharType="separate"/>
+          </w:r>
+          <w:r>
+            <w:rPr>
+              <w:noProof/>
+            </w:rPr>
+            <w:t>2</w:t>
+          </w:r>
+          <w:r>
+            <w:rPr>
+              <w:noProof/>
+            </w:rPr>
+            <w:fldChar w:fldCharType="end"/>
+          </w:r>
+        </w:p>
+        <w:p>
+          <w:pPr>
+            <w:pStyle w:val="TOC1"/>
+            <w:tabs>
+              <w:tab w:val="right" w:leader="dot" w:pos="8290"/>
+            </w:tabs>
+            <w:rPr>
+              <w:b w:val="0"/>
+              <w:noProof/>
+              <w:lang w:eastAsia="ja-JP"/>
+            </w:rPr>
+          </w:pPr>
+          <w:r>
+            <w:rPr>
+              <w:noProof/>
+            </w:rPr>
+            <w:t>Background research of related work</w:t>
+          </w:r>
+          <w:r>
+            <w:rPr>
+              <w:noProof/>
+            </w:rPr>
+            <w:tab/>
+          </w:r>
+          <w:r>
+            <w:rPr>
+              <w:noProof/>
+            </w:rPr>
+            <w:fldChar w:fldCharType="begin"/>
+          </w:r>
+          <w:r>
+            <w:rPr>
+              <w:noProof/>
+            </w:rPr>
+            <w:instrText xml:space="preserve"> PAGEREF _Toc415348389 \h </w:instrText>
+          </w:r>
+          <w:r>
+            <w:rPr>
+              <w:noProof/>
+            </w:rPr>
+          </w:r>
+          <w:r>
+            <w:rPr>
+              <w:noProof/>
+            </w:rPr>
+            <w:fldChar w:fldCharType="separate"/>
+          </w:r>
+          <w:r>
+            <w:rPr>
+              <w:noProof/>
+            </w:rPr>
+            <w:t>2</w:t>
+          </w:r>
+          <w:r>
+            <w:rPr>
+              <w:noProof/>
+            </w:rPr>
+            <w:fldChar w:fldCharType="end"/>
+          </w:r>
+        </w:p>
+        <w:p>
+          <w:pPr>
+            <w:pStyle w:val="TOC1"/>
+            <w:tabs>
+              <w:tab w:val="right" w:leader="dot" w:pos="8290"/>
+            </w:tabs>
+            <w:rPr>
+              <w:b w:val="0"/>
+              <w:noProof/>
+              <w:lang w:eastAsia="ja-JP"/>
+            </w:rPr>
+          </w:pPr>
+          <w:r>
+            <w:rPr>
+              <w:noProof/>
+            </w:rPr>
+            <w:t>Problem description</w:t>
+          </w:r>
+          <w:r>
+            <w:rPr>
+              <w:noProof/>
+            </w:rPr>
+            <w:tab/>
+          </w:r>
+          <w:r>
+            <w:rPr>
+              <w:noProof/>
+            </w:rPr>
+            <w:fldChar w:fldCharType="begin"/>
+          </w:r>
+          <w:r>
+            <w:rPr>
+              <w:noProof/>
+            </w:rPr>
+            <w:instrText xml:space="preserve"> PAGEREF _Toc415348390 \h </w:instrText>
+          </w:r>
+          <w:r>
+            <w:rPr>
+              <w:noProof/>
+            </w:rPr>
+          </w:r>
+          <w:r>
+            <w:rPr>
+              <w:noProof/>
+            </w:rPr>
+            <w:fldChar w:fldCharType="separate"/>
+          </w:r>
+          <w:r>
+            <w:rPr>
+              <w:noProof/>
+            </w:rPr>
+            <w:t>3</w:t>
+          </w:r>
+          <w:r>
+            <w:rPr>
+              <w:noProof/>
+            </w:rPr>
+            <w:fldChar w:fldCharType="end"/>
+          </w:r>
+        </w:p>
+        <w:p>
+          <w:pPr>
+            <w:pStyle w:val="TOC1"/>
+            <w:tabs>
+              <w:tab w:val="right" w:leader="dot" w:pos="8290"/>
+            </w:tabs>
+            <w:rPr>
+              <w:b w:val="0"/>
+              <w:noProof/>
+              <w:lang w:eastAsia="ja-JP"/>
+            </w:rPr>
+          </w:pPr>
+          <w:r>
+            <w:rPr>
+              <w:noProof/>
+            </w:rPr>
+            <w:t>Problem description - the emulator</w:t>
+          </w:r>
+          <w:r>
+            <w:rPr>
+              <w:noProof/>
+            </w:rPr>
+            <w:tab/>
+          </w:r>
+          <w:r>
+            <w:rPr>
+              <w:noProof/>
+            </w:rPr>
+            <w:fldChar w:fldCharType="begin"/>
+          </w:r>
+          <w:r>
+            <w:rPr>
+              <w:noProof/>
+            </w:rPr>
+            <w:instrText xml:space="preserve"> PAGEREF _Toc415348391 \h </w:instrText>
+          </w:r>
+          <w:r>
+            <w:rPr>
+              <w:noProof/>
+            </w:rPr>
+          </w:r>
+          <w:r>
+            <w:rPr>
+              <w:noProof/>
+            </w:rPr>
+            <w:fldChar w:fldCharType="separate"/>
+          </w:r>
+          <w:r>
+            <w:rPr>
+              <w:noProof/>
+            </w:rPr>
+            <w:t>3</w:t>
+          </w:r>
+          <w:r>
+            <w:rPr>
+              <w:noProof/>
+            </w:rPr>
+            <w:fldChar w:fldCharType="end"/>
+          </w:r>
+        </w:p>
+        <w:p>
+          <w:pPr>
+            <w:pStyle w:val="TOC1"/>
+            <w:tabs>
+              <w:tab w:val="right" w:leader="dot" w:pos="8290"/>
+            </w:tabs>
+            <w:rPr>
+              <w:b w:val="0"/>
+              <w:noProof/>
+              <w:lang w:eastAsia="ja-JP"/>
+            </w:rPr>
+          </w:pPr>
+          <w:r>
+            <w:rPr>
+              <w:noProof/>
+            </w:rPr>
+            <w:t>Problem description – the training set</w:t>
+          </w:r>
+          <w:r>
+            <w:rPr>
+              <w:noProof/>
+            </w:rPr>
+            <w:tab/>
+          </w:r>
+          <w:r>
+            <w:rPr>
+              <w:noProof/>
+            </w:rPr>
+            <w:fldChar w:fldCharType="begin"/>
+          </w:r>
+          <w:r>
+            <w:rPr>
+              <w:noProof/>
+            </w:rPr>
+            <w:instrText xml:space="preserve"> PAGEREF _Toc415348392 \h </w:instrText>
+          </w:r>
+          <w:r>
+            <w:rPr>
+              <w:noProof/>
+            </w:rPr>
+          </w:r>
+          <w:r>
+            <w:rPr>
+              <w:noProof/>
+            </w:rPr>
+            <w:fldChar w:fldCharType="separate"/>
+          </w:r>
+          <w:r>
+            <w:rPr>
+              <w:noProof/>
+            </w:rPr>
+            <w:t>4</w:t>
+          </w:r>
+          <w:r>
+            <w:rPr>
+              <w:noProof/>
+            </w:rPr>
+            <w:fldChar w:fldCharType="end"/>
+          </w:r>
+        </w:p>
+        <w:p>
+          <w:pPr>
+            <w:pStyle w:val="TOC1"/>
+            <w:tabs>
+              <w:tab w:val="right" w:leader="dot" w:pos="8290"/>
+            </w:tabs>
+            <w:rPr>
+              <w:b w:val="0"/>
+              <w:noProof/>
+              <w:lang w:eastAsia="ja-JP"/>
+            </w:rPr>
+          </w:pPr>
+          <w:r>
+            <w:rPr>
+              <w:noProof/>
+            </w:rPr>
+            <w:t>Problem description – Training the TensorFlow object detection model</w:t>
+          </w:r>
+          <w:r>
+            <w:rPr>
+              <w:noProof/>
+            </w:rPr>
+            <w:tab/>
+          </w:r>
+          <w:r>
+            <w:rPr>
+              <w:noProof/>
+            </w:rPr>
+            <w:fldChar w:fldCharType="begin"/>
+          </w:r>
+          <w:r>
+            <w:rPr>
+              <w:noProof/>
+            </w:rPr>
+            <w:instrText xml:space="preserve"> PAGEREF _Toc415348393 \h </w:instrText>
+          </w:r>
+          <w:r>
+            <w:rPr>
+              <w:noProof/>
+            </w:rPr>
+          </w:r>
+          <w:r>
+            <w:rPr>
+              <w:noProof/>
+            </w:rPr>
+            <w:fldChar w:fldCharType="separate"/>
+          </w:r>
+          <w:r>
+            <w:rPr>
+              <w:noProof/>
+            </w:rPr>
+            <w:t>4</w:t>
+          </w:r>
+          <w:r>
+            <w:rPr>
+              <w:noProof/>
+            </w:rPr>
+            <w:fldChar w:fldCharType="end"/>
+          </w:r>
+        </w:p>
+        <w:p>
+          <w:pPr>
+            <w:pStyle w:val="TOC1"/>
+            <w:tabs>
+              <w:tab w:val="right" w:leader="dot" w:pos="8290"/>
+            </w:tabs>
+            <w:rPr>
+              <w:b w:val="0"/>
+              <w:noProof/>
+              <w:lang w:eastAsia="ja-JP"/>
+            </w:rPr>
+          </w:pPr>
+          <w:r>
+            <w:rPr>
+              <w:noProof/>
+            </w:rPr>
+            <w:t>Problem Description – The AI Player</w:t>
+          </w:r>
+          <w:r>
+            <w:rPr>
+              <w:noProof/>
+            </w:rPr>
+            <w:tab/>
+          </w:r>
+          <w:r>
+            <w:rPr>
+              <w:noProof/>
+            </w:rPr>
+            <w:fldChar w:fldCharType="begin"/>
+          </w:r>
+          <w:r>
+            <w:rPr>
+              <w:noProof/>
+            </w:rPr>
+            <w:instrText xml:space="preserve"> PAGEREF _Toc415348394 \h </w:instrText>
+          </w:r>
+          <w:r>
+            <w:rPr>
+              <w:noProof/>
+            </w:rPr>
+          </w:r>
+          <w:r>
+            <w:rPr>
+              <w:noProof/>
+            </w:rPr>
+            <w:fldChar w:fldCharType="separate"/>
+          </w:r>
+          <w:r>
+            <w:rPr>
+              <w:noProof/>
+            </w:rPr>
+            <w:t>6</w:t>
+          </w:r>
+          <w:r>
+            <w:rPr>
+              <w:noProof/>
+            </w:rPr>
+            <w:fldChar w:fldCharType="end"/>
+          </w:r>
+        </w:p>
+        <w:p>
+          <w:pPr>
+            <w:pStyle w:val="TOC2"/>
+            <w:tabs>
+              <w:tab w:val="right" w:leader="dot" w:pos="8290"/>
+            </w:tabs>
+            <w:rPr>
+              <w:b w:val="0"/>
+              <w:noProof/>
+              <w:sz w:val="24"/>
+              <w:szCs w:val="24"/>
+              <w:lang w:eastAsia="ja-JP"/>
+            </w:rPr>
+          </w:pPr>
+          <w:r>
+            <w:rPr>
+              <w:noProof/>
+            </w:rPr>
+            <w:t>AI player to emulator network communication</w:t>
+          </w:r>
+          <w:r>
+            <w:rPr>
+              <w:noProof/>
+            </w:rPr>
+            <w:tab/>
+          </w:r>
+          <w:r>
+            <w:rPr>
+              <w:noProof/>
+            </w:rPr>
+            <w:fldChar w:fldCharType="begin"/>
+          </w:r>
+          <w:r>
+            <w:rPr>
+              <w:noProof/>
+            </w:rPr>
+            <w:instrText xml:space="preserve"> PAGEREF _Toc415348395 \h </w:instrText>
+          </w:r>
+          <w:r>
+            <w:rPr>
+              <w:noProof/>
+            </w:rPr>
+          </w:r>
+          <w:r>
+            <w:rPr>
+              <w:noProof/>
+            </w:rPr>
+            <w:fldChar w:fldCharType="separate"/>
+          </w:r>
+          <w:r>
+            <w:rPr>
+              <w:noProof/>
+            </w:rPr>
+            <w:t>6</w:t>
+          </w:r>
+          <w:r>
+            <w:rPr>
+              <w:noProof/>
+            </w:rPr>
+            <w:fldChar w:fldCharType="end"/>
+          </w:r>
+        </w:p>
+        <w:p>
+          <w:pPr>
+            <w:pStyle w:val="TOC2"/>
+            <w:tabs>
+              <w:tab w:val="right" w:leader="dot" w:pos="8290"/>
+            </w:tabs>
+            <w:rPr>
+              <w:b w:val="0"/>
+              <w:noProof/>
+              <w:sz w:val="24"/>
+              <w:szCs w:val="24"/>
+              <w:lang w:eastAsia="ja-JP"/>
+            </w:rPr>
+          </w:pPr>
+          <w:r>
+            <w:rPr>
+              <w:noProof/>
+            </w:rPr>
+            <w:t>AI player data flow</w:t>
+          </w:r>
+          <w:r>
+            <w:rPr>
+              <w:noProof/>
+            </w:rPr>
+            <w:tab/>
+          </w:r>
+          <w:r>
+            <w:rPr>
+              <w:noProof/>
+            </w:rPr>
+            <w:fldChar w:fldCharType="begin"/>
+          </w:r>
+          <w:r>
+            <w:rPr>
+              <w:noProof/>
+            </w:rPr>
+            <w:instrText xml:space="preserve"> PAGEREF _Toc415348396 \h </w:instrText>
+          </w:r>
+          <w:r>
+            <w:rPr>
+              <w:noProof/>
+            </w:rPr>
+          </w:r>
+          <w:r>
+            <w:rPr>
+              <w:noProof/>
+            </w:rPr>
+            <w:fldChar w:fldCharType="separate"/>
+          </w:r>
+          <w:r>
+            <w:rPr>
+              <w:noProof/>
+            </w:rPr>
+            <w:t>7</w:t>
+          </w:r>
+          <w:r>
+            <w:rPr>
+              <w:noProof/>
+            </w:rPr>
+            <w:fldChar w:fldCharType="end"/>
+          </w:r>
+        </w:p>
+        <w:p>
+          <w:pPr>
+            <w:pStyle w:val="TOC2"/>
+            <w:tabs>
+              <w:tab w:val="right" w:leader="dot" w:pos="8290"/>
+            </w:tabs>
+            <w:rPr>
+              <w:b w:val="0"/>
+              <w:noProof/>
+              <w:sz w:val="24"/>
+              <w:szCs w:val="24"/>
+              <w:lang w:eastAsia="ja-JP"/>
+            </w:rPr>
+          </w:pPr>
+          <w:r>
+            <w:rPr>
+              <w:noProof/>
+            </w:rPr>
+            <w:t>Game play network</w:t>
+          </w:r>
+          <w:r>
+            <w:rPr>
+              <w:noProof/>
+            </w:rPr>
+            <w:tab/>
+          </w:r>
+          <w:r>
+            <w:rPr>
+              <w:noProof/>
+            </w:rPr>
+            <w:fldChar w:fldCharType="begin"/>
+          </w:r>
+          <w:r>
+            <w:rPr>
+              <w:noProof/>
+            </w:rPr>
+            <w:instrText xml:space="preserve"> PAGEREF _Toc415348397 \h </w:instrText>
+          </w:r>
+          <w:r>
+            <w:rPr>
+              <w:noProof/>
+            </w:rPr>
+          </w:r>
+          <w:r>
+            <w:rPr>
+              <w:noProof/>
+            </w:rPr>
+            <w:fldChar w:fldCharType="separate"/>
+          </w:r>
+          <w:r>
+            <w:rPr>
+              <w:noProof/>
+            </w:rPr>
+            <w:t>7</w:t>
+          </w:r>
+          <w:r>
+            <w:rPr>
+              <w:noProof/>
+            </w:rPr>
+            <w:fldChar w:fldCharType="end"/>
+          </w:r>
+        </w:p>
+        <w:p>
+          <w:pPr>
+            <w:pStyle w:val="TOC2"/>
+            <w:tabs>
+              <w:tab w:val="right" w:leader="dot" w:pos="8290"/>
+            </w:tabs>
+            <w:rPr>
+              <w:b w:val="0"/>
+              <w:noProof/>
+              <w:sz w:val="24"/>
+              <w:szCs w:val="24"/>
+              <w:lang w:eastAsia="ja-JP"/>
+            </w:rPr>
+          </w:pPr>
+          <w:r>
+            <w:rPr>
+              <w:noProof/>
+            </w:rPr>
+            <w:t>Training of the GPN</w:t>
+          </w:r>
+          <w:r>
+            <w:rPr>
+              <w:noProof/>
+            </w:rPr>
+            <w:tab/>
+          </w:r>
+          <w:r>
+            <w:rPr>
+              <w:noProof/>
+            </w:rPr>
+            <w:fldChar w:fldCharType="begin"/>
+          </w:r>
+          <w:r>
+            <w:rPr>
+              <w:noProof/>
+            </w:rPr>
+            <w:instrText xml:space="preserve"> PAGEREF _Toc415348398 \h </w:instrText>
+          </w:r>
+          <w:r>
+            <w:rPr>
+              <w:noProof/>
+            </w:rPr>
+          </w:r>
+          <w:r>
+            <w:rPr>
+              <w:noProof/>
+            </w:rPr>
+            <w:fldChar w:fldCharType="separate"/>
+          </w:r>
+          <w:r>
+            <w:rPr>
+              <w:noProof/>
+            </w:rPr>
+            <w:t>8</w:t>
+          </w:r>
+          <w:r>
+            <w:rPr>
+              <w:noProof/>
+            </w:rPr>
+            <w:fldChar w:fldCharType="end"/>
+          </w:r>
+        </w:p>
+        <w:p>
+          <w:pPr>
+            <w:pStyle w:val="TOC2"/>
+            <w:tabs>
+              <w:tab w:val="right" w:leader="dot" w:pos="8290"/>
+            </w:tabs>
+            <w:rPr>
+              <w:b w:val="0"/>
+              <w:noProof/>
+              <w:sz w:val="24"/>
+              <w:szCs w:val="24"/>
+              <w:lang w:eastAsia="ja-JP"/>
+            </w:rPr>
+          </w:pPr>
+          <w:r>
+            <w:rPr>
+              <w:noProof/>
+            </w:rPr>
+            <w:t>Other functions of the AI player software</w:t>
+          </w:r>
+          <w:r>
+            <w:rPr>
+              <w:noProof/>
+            </w:rPr>
+            <w:tab/>
+          </w:r>
+          <w:r>
+            <w:rPr>
+              <w:noProof/>
+            </w:rPr>
+            <w:fldChar w:fldCharType="begin"/>
+          </w:r>
+          <w:r>
+            <w:rPr>
+              <w:noProof/>
+            </w:rPr>
+            <w:instrText xml:space="preserve"> PAGEREF _Toc415348399 \h </w:instrText>
+          </w:r>
+          <w:r>
+            <w:rPr>
+              <w:noProof/>
+            </w:rPr>
+          </w:r>
+          <w:r>
+            <w:rPr>
+              <w:noProof/>
+            </w:rPr>
+            <w:fldChar w:fldCharType="separate"/>
+          </w:r>
+          <w:r>
+            <w:rPr>
+              <w:noProof/>
+            </w:rPr>
+            <w:t>8</w:t>
+          </w:r>
+          <w:r>
+            <w:rPr>
+              <w:noProof/>
+            </w:rPr>
+            <w:fldChar w:fldCharType="end"/>
+          </w:r>
+        </w:p>
+        <w:p>
+          <w:pPr>
+            <w:pStyle w:val="TOC1"/>
+            <w:tabs>
+              <w:tab w:val="right" w:leader="dot" w:pos="8290"/>
+            </w:tabs>
+            <w:rPr>
+              <w:b w:val="0"/>
+              <w:noProof/>
+              <w:lang w:eastAsia="ja-JP"/>
+            </w:rPr>
+          </w:pPr>
+          <w:r>
+            <w:rPr>
+              <w:noProof/>
+            </w:rPr>
+            <w:t>Tools and programming languages</w:t>
+          </w:r>
+          <w:r>
+            <w:rPr>
+              <w:noProof/>
+            </w:rPr>
+            <w:tab/>
+          </w:r>
+          <w:r>
+            <w:rPr>
+              <w:noProof/>
+            </w:rPr>
+            <w:fldChar w:fldCharType="begin"/>
+          </w:r>
+          <w:r>
+            <w:rPr>
+              <w:noProof/>
+            </w:rPr>
+            <w:instrText xml:space="preserve"> PAGEREF _Toc415348400 \h </w:instrText>
+          </w:r>
+          <w:r>
+            <w:rPr>
+              <w:noProof/>
+            </w:rPr>
+          </w:r>
+          <w:r>
+            <w:rPr>
+              <w:noProof/>
+            </w:rPr>
+            <w:fldChar w:fldCharType="separate"/>
+          </w:r>
+          <w:r>
+            <w:rPr>
+              <w:noProof/>
+            </w:rPr>
+            <w:t>9</w:t>
+          </w:r>
+          <w:r>
+            <w:rPr>
+              <w:noProof/>
+            </w:rPr>
+            <w:fldChar w:fldCharType="end"/>
+          </w:r>
+        </w:p>
+        <w:p>
+          <w:pPr>
+            <w:pStyle w:val="TOC1"/>
+            <w:tabs>
+              <w:tab w:val="right" w:leader="dot" w:pos="8290"/>
+            </w:tabs>
+            <w:rPr>
+              <w:b w:val="0"/>
+              <w:noProof/>
+              <w:lang w:eastAsia="ja-JP"/>
+            </w:rPr>
+          </w:pPr>
+          <w:r>
+            <w:rPr>
+              <w:noProof/>
+            </w:rPr>
+            <w:t>Fall back position</w:t>
+          </w:r>
+          <w:r>
+            <w:rPr>
+              <w:noProof/>
+            </w:rPr>
+            <w:tab/>
+          </w:r>
+          <w:r>
+            <w:rPr>
+              <w:noProof/>
+            </w:rPr>
+            <w:fldChar w:fldCharType="begin"/>
+          </w:r>
+          <w:r>
+            <w:rPr>
+              <w:noProof/>
+            </w:rPr>
+            <w:instrText xml:space="preserve"> PAGEREF _Toc415348401 \h </w:instrText>
+          </w:r>
+          <w:r>
+            <w:rPr>
+              <w:noProof/>
+            </w:rPr>
+          </w:r>
+          <w:r>
+            <w:rPr>
+              <w:noProof/>
+            </w:rPr>
+            <w:fldChar w:fldCharType="separate"/>
+          </w:r>
+          <w:r>
+            <w:rPr>
+              <w:noProof/>
+            </w:rPr>
+            <w:t>9</w:t>
+          </w:r>
+          <w:r>
+            <w:rPr>
+              <w:noProof/>
+            </w:rPr>
+            <w:fldChar w:fldCharType="end"/>
+          </w:r>
+        </w:p>
+        <w:p>
+          <w:pPr>
+            <w:pStyle w:val="TOC1"/>
+            <w:tabs>
+              <w:tab w:val="right" w:leader="dot" w:pos="8290"/>
+            </w:tabs>
+            <w:rPr>
+              <w:b w:val="0"/>
+              <w:noProof/>
+              <w:lang w:eastAsia="ja-JP"/>
+            </w:rPr>
+          </w:pPr>
+          <w:r>
+            <w:rPr>
+              <w:noProof/>
+            </w:rPr>
+            <w:t>Work plan</w:t>
+          </w:r>
+          <w:r>
+            <w:rPr>
+              <w:noProof/>
+            </w:rPr>
+            <w:tab/>
+          </w:r>
+          <w:r>
+            <w:rPr>
+              <w:noProof/>
+            </w:rPr>
+            <w:fldChar w:fldCharType="begin"/>
+          </w:r>
+          <w:r>
+            <w:rPr>
+              <w:noProof/>
+            </w:rPr>
+            <w:instrText xml:space="preserve"> PAGEREF _Toc415348402 \h </w:instrText>
+          </w:r>
+          <w:r>
+            <w:rPr>
+              <w:noProof/>
+            </w:rPr>
+          </w:r>
+          <w:r>
+            <w:rPr>
+              <w:noProof/>
+            </w:rPr>
+            <w:fldChar w:fldCharType="separate"/>
+          </w:r>
+          <w:r>
+            <w:rPr>
+              <w:noProof/>
+            </w:rPr>
+            <w:t>10</w:t>
+          </w:r>
+          <w:r>
+            <w:rPr>
+              <w:noProof/>
+            </w:rPr>
+            <w:fldChar w:fldCharType="end"/>
+          </w:r>
+        </w:p>
+        <w:p>
+          <w:r>
+            <w:rPr>
+              <w:b/>
+              <w:bCs/>
+              <w:noProof/>
+            </w:rPr>
+            <w:fldChar w:fldCharType="end"/>
+          </w:r>
+        </w:p>
+      </w:sdtContent>
+    </w:sdt>
+    <w:p>
+      <w:r>
+        <w:br/>
+      </w:r>
+    </w:p>
+    <w:p>
+      <w:r>
+        <w:br w:type="page"/>
+      </w:r>
+    </w:p>
+    <w:p>
+      <w:pPr>
+        <w:pStyle w:val="Heading1"/>
+      </w:pPr>
+      <w:bookmarkStart w:id="0" w:name="_Toc415348388"/>
+      <w:r>
+        <w:lastRenderedPageBreak/>
         <w:t>Introduction</w:t>
       </w:r>
+      <w:bookmarkEnd w:id="0"/>
     </w:p>
     <w:p/>
     <w:p>
@@ -51,7 +1021,7 @@
               <w:noProof/>
               <w:lang w:val="en-US"/>
             </w:rPr>
-            <w:t>(Wikipedia 2019)</w:t>
+            <w:t>(Wikipedia, 2019)</w:t>
           </w:r>
           <w:r>
             <w:fldChar w:fldCharType="end"/>
@@ -147,18 +1117,13 @@
     <w:p/>
     <w:p>
       <w:pPr>
-        <w:rPr>
-          <w:b/>
-          <w:u w:val="single"/>
-        </w:rPr>
-      </w:pPr>
-      <w:r>
-        <w:rPr>
-          <w:b/>
-          <w:u w:val="single"/>
-        </w:rPr>
+        <w:pStyle w:val="Heading1"/>
+      </w:pPr>
+      <w:bookmarkStart w:id="1" w:name="_Toc415348389"/>
+      <w:r>
         <w:t>Background research of related work</w:t>
       </w:r>
+      <w:bookmarkEnd w:id="1"/>
     </w:p>
     <w:p/>
     <w:p>
@@ -193,7 +1158,7 @@
               <w:noProof/>
               <w:lang w:val="en-US"/>
             </w:rPr>
-            <w:t>(Volodymyr Mnih 2013)</w:t>
+            <w:t>(Volodymyr Mnih, 2013)</w:t>
           </w:r>
           <w:r>
             <w:fldChar w:fldCharType="end"/>
@@ -255,7 +1220,7 @@
               <w:noProof/>
               <w:lang w:val="en-US"/>
             </w:rPr>
-            <w:t>(OpenAI n.d.)</w:t>
+            <w:t>(OpenAI)</w:t>
           </w:r>
           <w:r>
             <w:fldChar w:fldCharType="end"/>
@@ -296,7 +1261,7 @@
               <w:noProof/>
               <w:lang w:val="en-US"/>
             </w:rPr>
-            <w:t>(Paquette 2018)</w:t>
+            <w:t>(Paquette, 2018)</w:t>
           </w:r>
           <w:r>
             <w:fldChar w:fldCharType="end"/>
@@ -336,18 +1301,13 @@
     <w:p/>
     <w:p>
       <w:pPr>
-        <w:rPr>
-          <w:b/>
-          <w:u w:val="single"/>
-        </w:rPr>
-      </w:pPr>
-      <w:r>
-        <w:rPr>
-          <w:b/>
-          <w:u w:val="single"/>
-        </w:rPr>
+        <w:pStyle w:val="Heading1"/>
+      </w:pPr>
+      <w:bookmarkStart w:id="2" w:name="_Toc415348390"/>
+      <w:r>
         <w:t>Problem description</w:t>
       </w:r>
+      <w:bookmarkEnd w:id="2"/>
     </w:p>
     <w:p/>
     <w:p>
@@ -382,7 +1342,6 @@
     <w:p/>
     <w:p>
       <w:r>
-        <w:lastRenderedPageBreak/>
         <w:t xml:space="preserve">The following </w:t>
       </w:r>
       <w:r>
@@ -459,7 +1418,7 @@
               <w:noProof/>
               <w:lang w:val="en-US"/>
             </w:rPr>
-            <w:t>(Google/Tensorflow 2019)</w:t>
+            <w:t>(Google/Tensorflow, 2019)</w:t>
           </w:r>
           <w:r>
             <w:fldChar w:fldCharType="end"/>
@@ -550,25 +1509,16 @@
     <w:p/>
     <w:p>
       <w:pPr>
-        <w:rPr>
-          <w:b/>
-          <w:u w:val="single"/>
-        </w:rPr>
-      </w:pPr>
-      <w:r>
-        <w:rPr>
-          <w:b/>
-          <w:u w:val="single"/>
-        </w:rPr>
+        <w:pStyle w:val="Heading1"/>
+      </w:pPr>
+      <w:bookmarkStart w:id="3" w:name="_Toc415348391"/>
+      <w:r>
         <w:t>Problem description - t</w:t>
       </w:r>
       <w:r>
-        <w:rPr>
-          <w:b/>
-          <w:u w:val="single"/>
-        </w:rPr>
         <w:t>he emulator</w:t>
       </w:r>
+      <w:bookmarkEnd w:id="3"/>
     </w:p>
     <w:p/>
     <w:p>
@@ -646,14 +1596,39 @@
     <w:p/>
     <w:p>
       <w:r>
-        <w:t xml:space="preserve">A player typically interacts with the NES emulator using the keyboard on the computer. The keyboard input from the user is translated to NES style status bits in the emulator </w:t>
-      </w:r>
-      <w:r>
-        <w:rPr>
-          <w:color w:val="FF0000"/>
-        </w:rPr>
-        <w:t>(link to an example)</w:t>
-      </w:r>
+        <w:t>A player typically interacts with the NES emulator using the keyboard on the computer. The keyboard input from the user is translated to NES style status bits in the emulator</w:t>
+      </w:r>
+      <w:sdt>
+        <w:sdtPr>
+          <w:id w:val="1075166953"/>
+          <w:citation/>
+        </w:sdtPr>
+        <w:sdtEndPr/>
+        <w:sdtContent>
+          <w:r>
+            <w:fldChar w:fldCharType="begin"/>
+          </w:r>
+          <w:r>
+            <w:rPr>
+              <w:lang w:val="en-US"/>
+            </w:rPr>
+            <w:instrText xml:space="preserve"> CITATION And14 \l 1033 </w:instrText>
+          </w:r>
+          <w:r>
+            <w:fldChar w:fldCharType="separate"/>
+          </w:r>
+          <w:r>
+            <w:rPr>
+              <w:noProof/>
+              <w:lang w:val="en-US"/>
+            </w:rPr>
+            <w:t xml:space="preserve"> (Orru, LaiNES emulator - joypad, 2014)</w:t>
+          </w:r>
+          <w:r>
+            <w:fldChar w:fldCharType="end"/>
+          </w:r>
+        </w:sdtContent>
+      </w:sdt>
       <w:r>
         <w:t xml:space="preserve">, and the game running in the emulator then reads the status and acts accordingly. </w:t>
       </w:r>
@@ -661,46 +1636,120 @@
     <w:p/>
     <w:p>
       <w:r>
-        <w:t xml:space="preserve">In the NES architecture, a game will write pixel values to an internal frame-buffer </w:t>
-      </w:r>
-      <w:r>
-        <w:rPr>
-          <w:color w:val="FF0000"/>
-        </w:rPr>
-        <w:t xml:space="preserve">(link to the </w:t>
-      </w:r>
-      <w:r>
-        <w:rPr>
-          <w:color w:val="FF0000"/>
-        </w:rPr>
-        <w:t xml:space="preserve">a </w:t>
-      </w:r>
-      <w:r>
-        <w:rPr>
-          <w:color w:val="FF0000"/>
-        </w:rPr>
-        <w:t>frame buffer</w:t>
-      </w:r>
-      <w:r>
-        <w:rPr>
-          <w:color w:val="FF0000"/>
-        </w:rPr>
-        <w:t xml:space="preserve"> code example</w:t>
-      </w:r>
-      <w:r>
-        <w:rPr>
-          <w:color w:val="FF0000"/>
-        </w:rPr>
-        <w:t>)</w:t>
-      </w:r>
-      <w:r>
-        <w:t xml:space="preserve">, which is then drawn on the TV. </w:t>
-      </w:r>
-      <w:r>
-        <w:t>The frame-buffer can be thought of as an in-memory array of RGB values (Red, Green Blue colour values) for each of the pixels that form the screen. A physical NES console will periodically draw these pixels on the TV screen, but in an emulator</w:t>
-      </w:r>
-      <w:r>
-        <w:t xml:space="preserve"> the frame-buffer is simply drawn to the compu</w:t>
+        <w:t xml:space="preserve">In the NES architecture, a </w:t>
+      </w:r>
+      <w:r>
+        <w:t xml:space="preserve">Picture Processing Unit is used by the </w:t>
+      </w:r>
+      <w:r>
+        <w:t>game</w:t>
+      </w:r>
+      <w:r>
+        <w:t xml:space="preserve">s to draw sprites on screen </w:t>
+      </w:r>
+      <w:sdt>
+        <w:sdtPr>
+          <w:id w:val="-1012295452"/>
+          <w:citation/>
+        </w:sdtPr>
+        <w:sdtContent>
+          <w:r>
+            <w:fldChar w:fldCharType="begin"/>
+          </w:r>
+          <w:r>
+            <w:rPr>
+              <w:lang w:val="en-US"/>
+            </w:rPr>
+            <w:instrText xml:space="preserve"> CITATION Wik191 \l 1033 </w:instrText>
+          </w:r>
+          <w:r>
+            <w:fldChar w:fldCharType="separate"/>
+          </w:r>
+          <w:r>
+            <w:rPr>
+              <w:noProof/>
+              <w:lang w:val="en-US"/>
+            </w:rPr>
+            <w:t>(Wikipedia, 2019)</w:t>
+          </w:r>
+          <w:r>
+            <w:fldChar w:fldCharType="end"/>
+          </w:r>
+        </w:sdtContent>
+      </w:sdt>
+      <w:r>
+        <w:t>. It does not incorporate a full frame buffer of pixels, but rather draws an image on the TV scan line by scan line using sprites. Emulators must emulate the PPU, but they typically save the pixels to a frame-buffer of 256x240 pixels (the graphical resolution of the NES)</w:t>
+      </w:r>
+      <w:r>
+        <w:t xml:space="preserve"> </w:t>
+      </w:r>
+      <w:sdt>
+        <w:sdtPr>
+          <w:id w:val="-2099705485"/>
+          <w:citation/>
+        </w:sdtPr>
+        <w:sdtContent>
+          <w:r>
+            <w:fldChar w:fldCharType="begin"/>
+          </w:r>
+          <w:r>
+            <w:rPr>
+              <w:lang w:val="en-US"/>
+            </w:rPr>
+            <w:instrText xml:space="preserve"> CITATION And141 \l 1033 </w:instrText>
+          </w:r>
+          <w:r>
+            <w:fldChar w:fldCharType="separate"/>
+          </w:r>
+          <w:r>
+            <w:rPr>
+              <w:noProof/>
+              <w:lang w:val="en-US"/>
+            </w:rPr>
+            <w:t>(Orru, LaiNES emulator - PPU, 2014)</w:t>
+          </w:r>
+          <w:r>
+            <w:fldChar w:fldCharType="end"/>
+          </w:r>
+        </w:sdtContent>
+      </w:sdt>
+      <w:r>
+        <w:t xml:space="preserve">. </w:t>
+      </w:r>
+      <w:r>
+        <w:t xml:space="preserve">The frame-buffer can be thought of as an in-memory array of RGB values (Red, Green Blue colour values) for each of the pixels that form the screen. </w:t>
+      </w:r>
+      <w:r>
+        <w:t>Where-as a</w:t>
+      </w:r>
+      <w:r>
+        <w:t xml:space="preserve"> physical NES conso</w:t>
+      </w:r>
+      <w:r>
+        <w:t xml:space="preserve">le will periodically draw the image </w:t>
+      </w:r>
+      <w:r>
+        <w:t xml:space="preserve">on the </w:t>
+      </w:r>
+      <w:proofErr w:type="gramStart"/>
+      <w:r>
+        <w:t>TV,</w:t>
+      </w:r>
+      <w:proofErr w:type="gramEnd"/>
+      <w:r>
+        <w:t xml:space="preserve"> an emulator</w:t>
+      </w:r>
+      <w:r>
+        <w:t xml:space="preserve"> draws</w:t>
+      </w:r>
+      <w:r>
+        <w:t xml:space="preserve"> the frame-buffer</w:t>
+      </w:r>
+      <w:r>
+        <w:t xml:space="preserve"> on</w:t>
+      </w:r>
+      <w:r>
+        <w:t xml:space="preserve"> the compu</w:t>
       </w:r>
       <w:r>
         <w:t>ter screen.</w:t>
@@ -712,24 +1761,17 @@
         <w:t>As the goal of this project is to create a software player, an interface for interaction has to be defined. As the AI player cannot directly press buttons, nor “see” the screen, the emulator will be modified to accept input over a network connection, and it will also send the screen pixel values to the AI player over the same network connection.</w:t>
       </w:r>
     </w:p>
+    <w:p>
+      <w:pPr>
+        <w:pStyle w:val="Heading1"/>
+      </w:pPr>
+      <w:bookmarkStart w:id="4" w:name="_Toc415348392"/>
+      <w:r>
+        <w:t>Problem description – the training set</w:t>
+      </w:r>
+      <w:bookmarkEnd w:id="4"/>
+    </w:p>
     <w:p/>
-    <w:p/>
-    <w:p>
-      <w:pPr>
-        <w:rPr>
-          <w:b/>
-          <w:u w:val="single"/>
-        </w:rPr>
-      </w:pPr>
-      <w:r>
-        <w:rPr>
-          <w:b/>
-          <w:u w:val="single"/>
-        </w:rPr>
-        <w:t>Problem description – the training set</w:t>
-      </w:r>
-    </w:p>
-    <w:p/>
     <w:p>
       <w:r>
         <w:t xml:space="preserve">The pre-trained </w:t>
@@ -743,28 +1785,54 @@
         <w:t xml:space="preserve"> object detection models cannot distinguish objects in NES games, as they have not been trained on them.</w:t>
       </w:r>
       <w:r>
-        <w:t xml:space="preserve"> The training set for object detection models typically consist of a large number of images, with ground truth boxes defined in XML, created by hand </w:t>
-      </w:r>
-      <w:r>
-        <w:rPr>
-          <w:color w:val="FF0000"/>
-        </w:rPr>
-        <w:t xml:space="preserve">(insert link to some </w:t>
-      </w:r>
-      <w:proofErr w:type="spellStart"/>
-      <w:r>
-        <w:rPr>
-          <w:color w:val="FF0000"/>
-        </w:rPr>
-        <w:t>tensorflow</w:t>
-      </w:r>
-      <w:proofErr w:type="spellEnd"/>
-      <w:r>
-        <w:rPr>
-          <w:color w:val="FF0000"/>
-        </w:rPr>
-        <w:t xml:space="preserve"> training documentation)</w:t>
-      </w:r>
+        <w:t xml:space="preserve"> The training set for object detection models typically consist of a large number of images, with ground truth boxes defined in XML,</w:t>
+      </w:r>
+      <w:r>
+        <w:t xml:space="preserve"> typically</w:t>
+      </w:r>
+      <w:r>
+        <w:t xml:space="preserve"> created by hand</w:t>
+      </w:r>
+      <w:sdt>
+        <w:sdtPr>
+          <w:id w:val="-1748259102"/>
+          <w:citation/>
+        </w:sdtPr>
+        <w:sdtContent>
+          <w:r>
+            <w:fldChar w:fldCharType="begin"/>
+          </w:r>
+          <w:r>
+            <w:rPr>
+              <w:color w:val="FF0000"/>
+              <w:lang w:val="en-US"/>
+            </w:rPr>
+            <w:instrText xml:space="preserve"> CITATION Lyu19 \l 1033 </w:instrText>
+          </w:r>
+          <w:r>
+            <w:fldChar w:fldCharType="separate"/>
+          </w:r>
+          <w:r>
+            <w:rPr>
+              <w:noProof/>
+              <w:color w:val="FF0000"/>
+              <w:lang w:val="en-US"/>
+            </w:rPr>
+            <w:t xml:space="preserve"> </w:t>
+          </w:r>
+          <w:r>
+            <w:rPr>
+              <w:noProof/>
+              <w:color w:val="FF0000"/>
+              <w:lang w:val="en-US"/>
+            </w:rPr>
+            <w:t>(Vladimirov, 2019)</w:t>
+          </w:r>
+          <w:r>
+            <w:fldChar w:fldCharType="end"/>
+          </w:r>
+        </w:sdtContent>
+      </w:sdt>
       <w:r>
         <w:t>.</w:t>
       </w:r>
@@ -843,34 +1911,21 @@
     <w:p/>
     <w:p>
       <w:pPr>
-        <w:rPr>
-          <w:b/>
-          <w:u w:val="single"/>
-        </w:rPr>
-      </w:pPr>
-      <w:r>
-        <w:rPr>
-          <w:b/>
-          <w:u w:val="single"/>
-        </w:rPr>
+        <w:pStyle w:val="Heading1"/>
+      </w:pPr>
+      <w:bookmarkStart w:id="5" w:name="_Toc415348393"/>
+      <w:r>
         <w:t xml:space="preserve">Problem description – Training the </w:t>
       </w:r>
       <w:proofErr w:type="spellStart"/>
       <w:r>
-        <w:rPr>
-          <w:b/>
-          <w:u w:val="single"/>
-        </w:rPr>
         <w:t>TensorFlow</w:t>
       </w:r>
       <w:proofErr w:type="spellEnd"/>
       <w:r>
-        <w:rPr>
-          <w:b/>
-          <w:u w:val="single"/>
-        </w:rPr>
         <w:t xml:space="preserve"> object detection model</w:t>
       </w:r>
+      <w:bookmarkEnd w:id="5"/>
     </w:p>
     <w:p/>
     <w:p>
@@ -931,7 +1986,7 @@
               <w:noProof/>
               <w:lang w:val="en-US"/>
             </w:rPr>
-            <w:t>(Google 2019)</w:t>
+            <w:t>(Google, 2019)</w:t>
           </w:r>
           <w:r>
             <w:fldChar w:fldCharType="end"/>
@@ -1059,7 +2114,7 @@
               <w:noProof/>
               <w:lang w:val="en-US"/>
             </w:rPr>
-            <w:t>(Google 2018)</w:t>
+            <w:t>(Google, 2018)</w:t>
           </w:r>
           <w:r>
             <w:fldChar w:fldCharType="end"/>
@@ -3603,18 +4658,13 @@
     <w:p/>
     <w:p>
       <w:pPr>
-        <w:rPr>
-          <w:b/>
-          <w:u w:val="single"/>
-        </w:rPr>
-      </w:pPr>
-      <w:r>
-        <w:rPr>
-          <w:b/>
-          <w:u w:val="single"/>
-        </w:rPr>
+        <w:pStyle w:val="Heading1"/>
+      </w:pPr>
+      <w:bookmarkStart w:id="6" w:name="_Toc415348394"/>
+      <w:r>
         <w:t>Problem Description – The AI Player</w:t>
       </w:r>
+      <w:bookmarkEnd w:id="6"/>
     </w:p>
     <w:p/>
     <w:p>
@@ -3637,28 +4687,19 @@
     <w:p/>
     <w:p>
       <w:pPr>
-        <w:rPr>
-          <w:u w:val="single"/>
-        </w:rPr>
-      </w:pPr>
-      <w:r>
-        <w:rPr>
-          <w:u w:val="single"/>
-        </w:rPr>
+        <w:pStyle w:val="Heading2"/>
+      </w:pPr>
+      <w:bookmarkStart w:id="7" w:name="_Toc415348395"/>
+      <w:r>
         <w:t xml:space="preserve">AI player </w:t>
       </w:r>
       <w:r>
-        <w:rPr>
-          <w:u w:val="single"/>
-        </w:rPr>
         <w:t xml:space="preserve">to emulator </w:t>
       </w:r>
       <w:r>
-        <w:rPr>
-          <w:u w:val="single"/>
-        </w:rPr>
         <w:t>network communication</w:t>
       </w:r>
+      <w:bookmarkEnd w:id="7"/>
     </w:p>
     <w:p>
       <w:pPr>
@@ -3770,26 +4811,17 @@
     <w:p/>
     <w:p>
       <w:pPr>
-        <w:rPr>
-          <w:u w:val="single"/>
-        </w:rPr>
-      </w:pPr>
-      <w:r>
-        <w:rPr>
-          <w:u w:val="single"/>
-        </w:rPr>
+        <w:pStyle w:val="Heading2"/>
+      </w:pPr>
+      <w:bookmarkStart w:id="8" w:name="_Toc415348396"/>
+      <w:r>
         <w:t xml:space="preserve">AI player </w:t>
       </w:r>
       <w:r>
-        <w:rPr>
-          <w:u w:val="single"/>
-        </w:rPr>
         <w:t>data flow</w:t>
       </w:r>
-      <w:r>
-        <w:rPr>
-          <w:u w:val="single"/>
-        </w:rPr>
+      <w:bookmarkEnd w:id="8"/>
+      <w:r>
         <w:t xml:space="preserve"> </w:t>
       </w:r>
     </w:p>
@@ -3832,16 +4864,13 @@
     <w:p/>
     <w:p>
       <w:pPr>
-        <w:rPr>
-          <w:u w:val="single"/>
-        </w:rPr>
-      </w:pPr>
-      <w:r>
-        <w:rPr>
-          <w:u w:val="single"/>
-        </w:rPr>
+        <w:pStyle w:val="Heading2"/>
+      </w:pPr>
+      <w:bookmarkStart w:id="9" w:name="_Toc415348397"/>
+      <w:r>
         <w:t>Game play network</w:t>
       </w:r>
+      <w:bookmarkEnd w:id="9"/>
     </w:p>
     <w:p/>
     <w:p>
@@ -3939,16 +4968,13 @@
     <w:p/>
     <w:p>
       <w:pPr>
-        <w:rPr>
-          <w:u w:val="single"/>
-        </w:rPr>
-      </w:pPr>
-      <w:r>
-        <w:rPr>
-          <w:u w:val="single"/>
-        </w:rPr>
+        <w:pStyle w:val="Heading2"/>
+      </w:pPr>
+      <w:bookmarkStart w:id="10" w:name="_Toc415348398"/>
+      <w:r>
         <w:t>Training of the GPN</w:t>
       </w:r>
+      <w:bookmarkEnd w:id="10"/>
     </w:p>
     <w:p/>
     <w:p>
@@ -4030,16 +5056,13 @@
     <w:p/>
     <w:p>
       <w:pPr>
-        <w:rPr>
-          <w:u w:val="single"/>
-        </w:rPr>
-      </w:pPr>
-      <w:r>
-        <w:rPr>
-          <w:u w:val="single"/>
-        </w:rPr>
+        <w:pStyle w:val="Heading2"/>
+      </w:pPr>
+      <w:bookmarkStart w:id="11" w:name="_Toc415348399"/>
+      <w:r>
         <w:t>Other functions of the AI player software</w:t>
       </w:r>
+      <w:bookmarkEnd w:id="11"/>
     </w:p>
     <w:p/>
     <w:p>
@@ -4153,18 +5176,13 @@
     <w:p/>
     <w:p>
       <w:pPr>
-        <w:rPr>
-          <w:b/>
-          <w:u w:val="single"/>
-        </w:rPr>
-      </w:pPr>
-      <w:r>
-        <w:rPr>
-          <w:b/>
-          <w:u w:val="single"/>
-        </w:rPr>
+        <w:pStyle w:val="Heading1"/>
+      </w:pPr>
+      <w:bookmarkStart w:id="12" w:name="_Toc415348400"/>
+      <w:r>
         <w:t>Tools and programming languages</w:t>
       </w:r>
+      <w:bookmarkEnd w:id="12"/>
     </w:p>
     <w:p/>
     <w:p>
@@ -4202,7 +5220,7 @@
               <w:noProof/>
               <w:lang w:val="en-US"/>
             </w:rPr>
-            <w:t>(Orru 2017)</w:t>
+            <w:t>(Orru, LaiNES emulator on GitHub, 2017)</w:t>
           </w:r>
           <w:r>
             <w:fldChar w:fldCharType="end"/>
@@ -4249,7 +5267,7 @@
               <w:noProof/>
               <w:lang w:val="en-US"/>
             </w:rPr>
-            <w:t>(Google/Tensorflow 2019)</w:t>
+            <w:t>(Google/Tensorflow, 2019)</w:t>
           </w:r>
           <w:r>
             <w:fldChar w:fldCharType="end"/>
@@ -4303,6 +5321,7 @@
           <w:citation/>
         </w:sdtPr>
         <w:sdtContent>
+          <w:proofErr w:type="gramEnd"/>
           <w:r>
             <w:fldChar w:fldCharType="begin"/>
           </w:r>
@@ -4320,11 +5339,12 @@
               <w:noProof/>
               <w:lang w:val="en-US"/>
             </w:rPr>
-            <w:t>(Shinners 2000)</w:t>
+            <w:t>(Shinners, 2000)</w:t>
           </w:r>
           <w:r>
             <w:fldChar w:fldCharType="end"/>
           </w:r>
+          <w:proofErr w:type="gramStart"/>
         </w:sdtContent>
       </w:sdt>
       <w:r>
@@ -4336,18 +5356,13 @@
     <w:p/>
     <w:p>
       <w:pPr>
-        <w:rPr>
-          <w:b/>
-          <w:u w:val="single"/>
-        </w:rPr>
-      </w:pPr>
-      <w:r>
-        <w:rPr>
-          <w:b/>
-          <w:u w:val="single"/>
-        </w:rPr>
+        <w:pStyle w:val="Heading1"/>
+      </w:pPr>
+      <w:bookmarkStart w:id="13" w:name="_Toc415348401"/>
+      <w:r>
         <w:t>Fall back position</w:t>
       </w:r>
+      <w:bookmarkEnd w:id="13"/>
     </w:p>
     <w:p/>
     <w:p>
@@ -4419,33 +5434,24 @@
       </w:r>
     </w:p>
     <w:p/>
+    <w:p>
+      <w:r>
+        <w:br w:type="page"/>
+      </w:r>
+    </w:p>
     <w:p/>
     <w:p>
       <w:pPr>
-        <w:rPr>
-          <w:b/>
-          <w:u w:val="single"/>
-        </w:rPr>
-      </w:pPr>
-      <w:r>
-        <w:rPr>
-          <w:b/>
-          <w:u w:val="single"/>
-        </w:rPr>
+        <w:pStyle w:val="Heading1"/>
+      </w:pPr>
+      <w:bookmarkStart w:id="14" w:name="_Toc415348402"/>
+      <w:r>
         <w:t>W</w:t>
       </w:r>
       <w:r>
-        <w:rPr>
-          <w:b/>
-          <w:u w:val="single"/>
-        </w:rPr>
         <w:t>ork plan</w:t>
       </w:r>
-    </w:p>
-    <w:p>
-      <w:pPr>
-        <w:spacing w:before="120" w:after="120"/>
-      </w:pPr>
+      <w:bookmarkEnd w:id="14"/>
     </w:p>
     <w:p>
       <w:pPr>
@@ -4501,7 +5507,7 @@
               <w:noProof/>
               <w:lang w:val="en-US"/>
             </w:rPr>
-            <w:t xml:space="preserve"> (Orru 2017)</w:t>
+            <w:t xml:space="preserve"> (Orru, LaiNES emulator on GitHub, 2017)</w:t>
           </w:r>
           <w:r>
             <w:fldChar w:fldCharType="end"/>
@@ -4642,8 +5648,6 @@
       <w:r>
         <w:t>Continue tweaking the neural net/reward function until satisfactory results are achieved.</w:t>
       </w:r>
-      <w:bookmarkStart w:id="0" w:name="_GoBack"/>
-      <w:bookmarkEnd w:id="0"/>
     </w:p>
     <w:p>
       <w:pPr>
@@ -4737,7 +5741,542 @@
         <w:spacing w:before="120" w:after="120"/>
       </w:pPr>
     </w:p>
-    <w:p/>
+    <w:sdt>
+      <w:sdtPr>
+        <w:id w:val="-1557933866"/>
+        <w:docPartObj>
+          <w:docPartGallery w:val="Bibliographies"/>
+          <w:docPartUnique/>
+        </w:docPartObj>
+      </w:sdtPr>
+      <w:sdtEndPr>
+        <w:rPr>
+          <w:rFonts w:asciiTheme="minorHAnsi" w:eastAsiaTheme="minorEastAsia" w:hAnsiTheme="minorHAnsi" w:cstheme="minorBidi"/>
+          <w:color w:val="auto"/>
+          <w:sz w:val="24"/>
+          <w:szCs w:val="24"/>
+          <w:lang w:val="en-GB" w:bidi="ar-SA"/>
+        </w:rPr>
+      </w:sdtEndPr>
+      <w:sdtContent>
+        <w:p>
+          <w:pPr>
+            <w:pStyle w:val="Heading1"/>
+          </w:pPr>
+          <w:r>
+            <w:t>Works Cited</w:t>
+          </w:r>
+        </w:p>
+        <w:p>
+          <w:pPr>
+            <w:pStyle w:val="Bibliography"/>
+            <w:rPr>
+              <w:rFonts w:cs="Times New Roman"/>
+              <w:noProof/>
+              <w:lang w:val="en-US"/>
+            </w:rPr>
+          </w:pPr>
+          <w:r>
+            <w:fldChar w:fldCharType="begin"/>
+          </w:r>
+          <w:r>
+            <w:instrText xml:space="preserve"> BIBLIOGRAPHY </w:instrText>
+          </w:r>
+          <w:r>
+            <w:fldChar w:fldCharType="separate"/>
+          </w:r>
+          <w:r>
+            <w:rPr>
+              <w:rFonts w:cs="Times New Roman"/>
+              <w:noProof/>
+              <w:lang w:val="en-US"/>
+            </w:rPr>
+            <w:t xml:space="preserve">Google. (2019, 03 7). </w:t>
+          </w:r>
+          <w:r>
+            <w:rPr>
+              <w:rFonts w:cs="Times New Roman"/>
+              <w:i/>
+              <w:iCs/>
+              <w:noProof/>
+              <w:lang w:val="en-US"/>
+            </w:rPr>
+            <w:t>Tensorflow Detection Zoo</w:t>
+          </w:r>
+          <w:r>
+            <w:rPr>
+              <w:rFonts w:cs="Times New Roman"/>
+              <w:noProof/>
+              <w:lang w:val="en-US"/>
+            </w:rPr>
+            <w:t>. Retrieved 03 25, 2019, from https://github.com/tensorflow/models/blob/master/research/object_detection/g3doc/detection_model_zoo.md</w:t>
+          </w:r>
+        </w:p>
+        <w:p>
+          <w:pPr>
+            <w:pStyle w:val="Bibliography"/>
+            <w:rPr>
+              <w:rFonts w:cs="Times New Roman"/>
+              <w:noProof/>
+              <w:lang w:val="en-US"/>
+            </w:rPr>
+          </w:pPr>
+          <w:r>
+            <w:rPr>
+              <w:rFonts w:cs="Times New Roman"/>
+              <w:noProof/>
+              <w:lang w:val="en-US"/>
+            </w:rPr>
+            <w:t xml:space="preserve">Google. (2019, 03 16). </w:t>
+          </w:r>
+          <w:r>
+            <w:rPr>
+              <w:rFonts w:cs="Times New Roman"/>
+              <w:i/>
+              <w:iCs/>
+              <w:noProof/>
+              <w:lang w:val="en-US"/>
+            </w:rPr>
+            <w:t>TensorFlow Object Detection</w:t>
+          </w:r>
+          <w:r>
+            <w:rPr>
+              <w:rFonts w:cs="Times New Roman"/>
+              <w:noProof/>
+              <w:lang w:val="en-US"/>
+            </w:rPr>
+            <w:t>. Retrieved 03 16, 2019, from https://github.com/tensorflow/models/tree/master/research/object_detection</w:t>
+          </w:r>
+        </w:p>
+        <w:p>
+          <w:pPr>
+            <w:pStyle w:val="Bibliography"/>
+            <w:rPr>
+              <w:rFonts w:cs="Times New Roman"/>
+              <w:noProof/>
+              <w:lang w:val="en-US"/>
+            </w:rPr>
+          </w:pPr>
+          <w:r>
+            <w:rPr>
+              <w:rFonts w:cs="Times New Roman"/>
+              <w:noProof/>
+              <w:lang w:val="en-US"/>
+            </w:rPr>
+            <w:t xml:space="preserve">Google. (2018, 07 13). </w:t>
+          </w:r>
+          <w:r>
+            <w:rPr>
+              <w:rFonts w:cs="Times New Roman"/>
+              <w:i/>
+              <w:iCs/>
+              <w:noProof/>
+              <w:lang w:val="en-US"/>
+            </w:rPr>
+            <w:t>TensorFlow Object Detection Sample Configuration mobilenet v2 coco</w:t>
+          </w:r>
+          <w:r>
+            <w:rPr>
+              <w:rFonts w:cs="Times New Roman"/>
+              <w:noProof/>
+              <w:lang w:val="en-US"/>
+            </w:rPr>
+            <w:t>. Retrieved 03 23, 2019, from https://github.com/tensorflow/models/blob/8d5d36e0a0e7ffb9b8746d6fb1d88b3cc7566b40/research/object_detection/samples/configs/ssd_mobilenet_v2_coco.config</w:t>
+          </w:r>
+        </w:p>
+        <w:p>
+          <w:pPr>
+            <w:pStyle w:val="Bibliography"/>
+            <w:rPr>
+              <w:rFonts w:cs="Times New Roman"/>
+              <w:noProof/>
+              <w:lang w:val="en-US"/>
+            </w:rPr>
+          </w:pPr>
+          <w:r>
+            <w:rPr>
+              <w:rFonts w:cs="Times New Roman"/>
+              <w:noProof/>
+              <w:lang w:val="en-US"/>
+            </w:rPr>
+            <w:t xml:space="preserve">Google/Tensorflow. (2019, 03 16). </w:t>
+          </w:r>
+          <w:r>
+            <w:rPr>
+              <w:rFonts w:cs="Times New Roman"/>
+              <w:i/>
+              <w:iCs/>
+              <w:noProof/>
+              <w:lang w:val="en-US"/>
+            </w:rPr>
+            <w:t>TensorFlow</w:t>
+          </w:r>
+          <w:r>
+            <w:rPr>
+              <w:rFonts w:cs="Times New Roman"/>
+              <w:noProof/>
+              <w:lang w:val="en-US"/>
+            </w:rPr>
+            <w:t>. Retrieved 03 16, 2019, from http://www.tensorflow.org</w:t>
+          </w:r>
+        </w:p>
+        <w:p>
+          <w:pPr>
+            <w:pStyle w:val="Bibliography"/>
+            <w:rPr>
+              <w:rFonts w:cs="Times New Roman"/>
+              <w:noProof/>
+              <w:lang w:val="en-US"/>
+            </w:rPr>
+          </w:pPr>
+          <w:r>
+            <w:rPr>
+              <w:rFonts w:cs="Times New Roman"/>
+              <w:noProof/>
+              <w:lang w:val="en-US"/>
+            </w:rPr>
+            <w:t xml:space="preserve">OpenAI. (n.d.). </w:t>
+          </w:r>
+          <w:r>
+            <w:rPr>
+              <w:rFonts w:cs="Times New Roman"/>
+              <w:i/>
+              <w:iCs/>
+              <w:noProof/>
+              <w:lang w:val="en-US"/>
+            </w:rPr>
+            <w:t>Gym</w:t>
+          </w:r>
+          <w:r>
+            <w:rPr>
+              <w:rFonts w:cs="Times New Roman"/>
+              <w:noProof/>
+              <w:lang w:val="en-US"/>
+            </w:rPr>
+            <w:t>. Retrieved 03 25, 2019, from OpenAI Gym: https://gym.openai.com/</w:t>
+          </w:r>
+        </w:p>
+        <w:p>
+          <w:pPr>
+            <w:pStyle w:val="Bibliography"/>
+            <w:rPr>
+              <w:rFonts w:cs="Times New Roman"/>
+              <w:noProof/>
+              <w:lang w:val="en-US"/>
+            </w:rPr>
+          </w:pPr>
+          <w:r>
+            <w:rPr>
+              <w:rFonts w:cs="Times New Roman"/>
+              <w:noProof/>
+              <w:lang w:val="en-US"/>
+            </w:rPr>
+            <w:t xml:space="preserve">Orru, A. (2014, 05 26). </w:t>
+          </w:r>
+          <w:r>
+            <w:rPr>
+              <w:rFonts w:cs="Times New Roman"/>
+              <w:i/>
+              <w:iCs/>
+              <w:noProof/>
+              <w:lang w:val="en-US"/>
+            </w:rPr>
+            <w:t>LaiNES emulator - joypad</w:t>
+          </w:r>
+          <w:r>
+            <w:rPr>
+              <w:rFonts w:cs="Times New Roman"/>
+              <w:noProof/>
+              <w:lang w:val="en-US"/>
+            </w:rPr>
+            <w:t>. Retrieved 03 27, 2019, from https://github.com/AndreaOrru/LaiNES/blob/52b7920d9878962adf50fdeb14f3e65906db57d9/src/joypad.cpp#L6</w:t>
+          </w:r>
+        </w:p>
+        <w:p>
+          <w:pPr>
+            <w:pStyle w:val="Bibliography"/>
+            <w:rPr>
+              <w:rFonts w:cs="Times New Roman"/>
+              <w:noProof/>
+              <w:lang w:val="en-US"/>
+            </w:rPr>
+          </w:pPr>
+          <w:r>
+            <w:rPr>
+              <w:rFonts w:cs="Times New Roman"/>
+              <w:noProof/>
+              <w:lang w:val="en-US"/>
+            </w:rPr>
+            <w:t xml:space="preserve">Orru, A. (2014, 06 01). </w:t>
+          </w:r>
+          <w:r>
+            <w:rPr>
+              <w:rFonts w:cs="Times New Roman"/>
+              <w:i/>
+              <w:iCs/>
+              <w:noProof/>
+              <w:lang w:val="en-US"/>
+            </w:rPr>
+            <w:t>LaiNES emulator - PPU</w:t>
+          </w:r>
+          <w:r>
+            <w:rPr>
+              <w:rFonts w:cs="Times New Roman"/>
+              <w:noProof/>
+              <w:lang w:val="en-US"/>
+            </w:rPr>
+            <w:t>. Retrieved 03 25, 2019, from https://github.com/AndreaOrru/LaiNES/blob/52b7920d9878962adf50fdeb14f3e65906db57d9/src/ppu.cpp#L15</w:t>
+          </w:r>
+        </w:p>
+        <w:p>
+          <w:pPr>
+            <w:pStyle w:val="Bibliography"/>
+            <w:rPr>
+              <w:rFonts w:cs="Times New Roman"/>
+              <w:noProof/>
+              <w:lang w:val="en-US"/>
+            </w:rPr>
+          </w:pPr>
+          <w:r>
+            <w:rPr>
+              <w:rFonts w:cs="Times New Roman"/>
+              <w:noProof/>
+              <w:lang w:val="en-US"/>
+            </w:rPr>
+            <w:t xml:space="preserve">Orru, A. (2017, 02 06). </w:t>
+          </w:r>
+          <w:r>
+            <w:rPr>
+              <w:rFonts w:cs="Times New Roman"/>
+              <w:i/>
+              <w:iCs/>
+              <w:noProof/>
+              <w:lang w:val="en-US"/>
+            </w:rPr>
+            <w:t>LaiNES emulator on GitHub</w:t>
+          </w:r>
+          <w:r>
+            <w:rPr>
+              <w:rFonts w:cs="Times New Roman"/>
+              <w:noProof/>
+              <w:lang w:val="en-US"/>
+            </w:rPr>
+            <w:t>. Retrieved 03 25, 2019, from https://github.com/AndreaOrru/LaiNES</w:t>
+          </w:r>
+        </w:p>
+        <w:p>
+          <w:pPr>
+            <w:pStyle w:val="Bibliography"/>
+            <w:rPr>
+              <w:rFonts w:cs="Times New Roman"/>
+              <w:noProof/>
+              <w:lang w:val="en-US"/>
+            </w:rPr>
+          </w:pPr>
+          <w:r>
+            <w:rPr>
+              <w:rFonts w:cs="Times New Roman"/>
+              <w:noProof/>
+              <w:lang w:val="en-US"/>
+            </w:rPr>
+            <w:t xml:space="preserve">Paquette, P. (2018, 07 3). </w:t>
+          </w:r>
+          <w:r>
+            <w:rPr>
+              <w:rFonts w:cs="Times New Roman"/>
+              <w:i/>
+              <w:iCs/>
+              <w:noProof/>
+              <w:lang w:val="en-US"/>
+            </w:rPr>
+            <w:t>gym-super-mario</w:t>
+          </w:r>
+          <w:r>
+            <w:rPr>
+              <w:rFonts w:cs="Times New Roman"/>
+              <w:noProof/>
+              <w:lang w:val="en-US"/>
+            </w:rPr>
+            <w:t>. Retrieved 03 25, 2019, from https://github.com/ppaquette/gym-super-mario</w:t>
+          </w:r>
+        </w:p>
+        <w:p>
+          <w:pPr>
+            <w:pStyle w:val="Bibliography"/>
+            <w:rPr>
+              <w:rFonts w:cs="Times New Roman"/>
+              <w:noProof/>
+              <w:lang w:val="en-US"/>
+            </w:rPr>
+          </w:pPr>
+          <w:r>
+            <w:rPr>
+              <w:rFonts w:cs="Times New Roman"/>
+              <w:noProof/>
+              <w:lang w:val="en-US"/>
+            </w:rPr>
+            <w:t>Shinners, P. (2000, 10 28). Retrieved 03 25, 2019, from www.pygame.org: http://www.pygame.org</w:t>
+          </w:r>
+        </w:p>
+        <w:p>
+          <w:pPr>
+            <w:pStyle w:val="Bibliography"/>
+            <w:rPr>
+              <w:rFonts w:cs="Times New Roman"/>
+              <w:noProof/>
+              <w:lang w:val="en-US"/>
+            </w:rPr>
+          </w:pPr>
+          <w:r>
+            <w:rPr>
+              <w:rFonts w:cs="Times New Roman"/>
+              <w:noProof/>
+              <w:lang w:val="en-US"/>
+            </w:rPr>
+            <w:t xml:space="preserve">Vladimirov, L. (2019, 02 28). </w:t>
+          </w:r>
+          <w:r>
+            <w:rPr>
+              <w:rFonts w:cs="Times New Roman"/>
+              <w:i/>
+              <w:iCs/>
+              <w:noProof/>
+              <w:lang w:val="en-US"/>
+            </w:rPr>
+            <w:t>Training Custom Object Detector</w:t>
+          </w:r>
+          <w:r>
+            <w:rPr>
+              <w:rFonts w:cs="Times New Roman"/>
+              <w:noProof/>
+              <w:lang w:val="en-US"/>
+            </w:rPr>
+            <w:t>. Retrieved 03 25, 2019, from https://github.com/sglvladi/TensorFlowObjectDetectionTutorial/blob/master/docs/source/training.rst</w:t>
+          </w:r>
+        </w:p>
+        <w:p>
+          <w:pPr>
+            <w:pStyle w:val="Bibliography"/>
+            <w:rPr>
+              <w:rFonts w:cs="Times New Roman"/>
+              <w:noProof/>
+              <w:lang w:val="en-US"/>
+            </w:rPr>
+          </w:pPr>
+          <w:r>
+            <w:rPr>
+              <w:rFonts w:cs="Times New Roman"/>
+              <w:noProof/>
+              <w:lang w:val="en-US"/>
+            </w:rPr>
+            <w:t xml:space="preserve">Volodymyr Mnih, K. K. (2013, 12 19). </w:t>
+          </w:r>
+          <w:r>
+            <w:rPr>
+              <w:rFonts w:cs="Times New Roman"/>
+              <w:i/>
+              <w:iCs/>
+              <w:noProof/>
+              <w:lang w:val="en-US"/>
+            </w:rPr>
+            <w:t>Playing Atari with Deep Reinforcement Learning.</w:t>
+          </w:r>
+          <w:r>
+            <w:rPr>
+              <w:rFonts w:cs="Times New Roman"/>
+              <w:noProof/>
+              <w:lang w:val="en-US"/>
+            </w:rPr>
+            <w:t xml:space="preserve"> Retrieved 03 25, 2019, from arXiv.org: https://arxiv.org/pdf/1312.5602</w:t>
+          </w:r>
+        </w:p>
+        <w:p>
+          <w:pPr>
+            <w:pStyle w:val="Bibliography"/>
+            <w:rPr>
+              <w:rFonts w:cs="Times New Roman"/>
+              <w:noProof/>
+              <w:lang w:val="en-US"/>
+            </w:rPr>
+          </w:pPr>
+          <w:r>
+            <w:rPr>
+              <w:rFonts w:cs="Times New Roman"/>
+              <w:noProof/>
+              <w:lang w:val="en-US"/>
+            </w:rPr>
+            <w:t xml:space="preserve">Wikipedia. (2019, 03 01). </w:t>
+          </w:r>
+          <w:r>
+            <w:rPr>
+              <w:rFonts w:cs="Times New Roman"/>
+              <w:i/>
+              <w:iCs/>
+              <w:noProof/>
+              <w:lang w:val="en-US"/>
+            </w:rPr>
+            <w:t>Nintendo Entertainment System</w:t>
+          </w:r>
+          <w:r>
+            <w:rPr>
+              <w:rFonts w:cs="Times New Roman"/>
+              <w:noProof/>
+              <w:lang w:val="en-US"/>
+            </w:rPr>
+            <w:t>. Retrieved 03 16, 2019, from Wikipedia: https://en.wikipedia.org/wiki/Nintendo_Entertainment_System</w:t>
+          </w:r>
+        </w:p>
+        <w:p>
+          <w:pPr>
+            <w:pStyle w:val="Bibliography"/>
+            <w:rPr>
+              <w:rFonts w:cs="Times New Roman"/>
+              <w:noProof/>
+              <w:lang w:val="en-US"/>
+            </w:rPr>
+          </w:pPr>
+          <w:r>
+            <w:rPr>
+              <w:rFonts w:cs="Times New Roman"/>
+              <w:noProof/>
+              <w:lang w:val="en-US"/>
+            </w:rPr>
+            <w:t xml:space="preserve">Wikipedia. (2019, 03 17). </w:t>
+          </w:r>
+          <w:r>
+            <w:rPr>
+              <w:rFonts w:cs="Times New Roman"/>
+              <w:i/>
+              <w:iCs/>
+              <w:noProof/>
+              <w:lang w:val="en-US"/>
+            </w:rPr>
+            <w:t>Picture Processing Unit</w:t>
+          </w:r>
+          <w:r>
+            <w:rPr>
+              <w:rFonts w:cs="Times New Roman"/>
+              <w:noProof/>
+              <w:lang w:val="en-US"/>
+            </w:rPr>
+            <w:t>. Retrieved 03 26, 2019, from Wikipedia: https://en.wikipedia.org/wiki/Picture_Processing_Unit</w:t>
+          </w:r>
+        </w:p>
+        <w:p>
+          <w:r>
+            <w:rPr>
+              <w:b/>
+              <w:bCs/>
+            </w:rPr>
+            <w:fldChar w:fldCharType="end"/>
+          </w:r>
+        </w:p>
+      </w:sdtContent>
+    </w:sdt>
+    <w:p>
+      <w:bookmarkStart w:id="15" w:name="_GoBack"/>
+      <w:bookmarkEnd w:id="15"/>
+    </w:p>
     <w:sectPr>
       <w:pgSz w:w="11900" w:h="16840"/>
       <w:pgMar w:top="1440" w:right="1800" w:bottom="1440" w:left="1800" w:header="708" w:footer="708" w:gutter="0"/>
@@ -5177,6 +6716,30 @@
       <w:sz w:val="28"/>
       <w:szCs w:val="28"/>
       <w:lang w:val="en-US" w:bidi="en-US"/>
+    </w:rPr>
+  </w:style>
+  <w:style w:type="paragraph" w:styleId="Heading2">
+    <w:name w:val="heading 2"/>
+    <w:basedOn w:val="Normal"/>
+    <w:next w:val="Normal"/>
+    <w:link w:val="Heading2Char"/>
+    <w:uiPriority w:val="9"/>
+    <w:unhideWhenUsed/>
+    <w:qFormat/>
+    <w:rsid w:val="00FA22B5"/>
+    <w:pPr>
+      <w:keepNext/>
+      <w:keepLines/>
+      <w:spacing w:before="200"/>
+      <w:outlineLvl w:val="1"/>
+    </w:pPr>
+    <w:rPr>
+      <w:rFonts w:asciiTheme="majorHAnsi" w:eastAsiaTheme="majorEastAsia" w:hAnsiTheme="majorHAnsi" w:cstheme="majorBidi"/>
+      <w:b/>
+      <w:bCs/>
+      <w:color w:val="4F81BD" w:themeColor="accent1"/>
+      <w:sz w:val="26"/>
+      <w:szCs w:val="26"/>
     </w:rPr>
   </w:style>
   <w:style w:type="character" w:default="1" w:styleId="DefaultParagraphFont">
@@ -5384,6 +6947,180 @@
       <w:szCs w:val="18"/>
     </w:rPr>
   </w:style>
+  <w:style w:type="paragraph" w:styleId="TOC1">
+    <w:name w:val="toc 1"/>
+    <w:basedOn w:val="Normal"/>
+    <w:next w:val="Normal"/>
+    <w:autoRedefine/>
+    <w:uiPriority w:val="39"/>
+    <w:unhideWhenUsed/>
+    <w:rsid w:val="00FA22B5"/>
+    <w:pPr>
+      <w:spacing w:before="120"/>
+    </w:pPr>
+    <w:rPr>
+      <w:b/>
+    </w:rPr>
+  </w:style>
+  <w:style w:type="paragraph" w:styleId="TOC2">
+    <w:name w:val="toc 2"/>
+    <w:basedOn w:val="Normal"/>
+    <w:next w:val="Normal"/>
+    <w:autoRedefine/>
+    <w:uiPriority w:val="39"/>
+    <w:unhideWhenUsed/>
+    <w:rsid w:val="00FA22B5"/>
+    <w:pPr>
+      <w:ind w:left="240"/>
+    </w:pPr>
+    <w:rPr>
+      <w:b/>
+      <w:sz w:val="22"/>
+      <w:szCs w:val="22"/>
+    </w:rPr>
+  </w:style>
+  <w:style w:type="paragraph" w:styleId="TOC3">
+    <w:name w:val="toc 3"/>
+    <w:basedOn w:val="Normal"/>
+    <w:next w:val="Normal"/>
+    <w:autoRedefine/>
+    <w:uiPriority w:val="39"/>
+    <w:unhideWhenUsed/>
+    <w:rsid w:val="00FA22B5"/>
+    <w:pPr>
+      <w:ind w:left="480"/>
+    </w:pPr>
+    <w:rPr>
+      <w:sz w:val="22"/>
+      <w:szCs w:val="22"/>
+    </w:rPr>
+  </w:style>
+  <w:style w:type="paragraph" w:styleId="TOC4">
+    <w:name w:val="toc 4"/>
+    <w:basedOn w:val="Normal"/>
+    <w:next w:val="Normal"/>
+    <w:autoRedefine/>
+    <w:uiPriority w:val="39"/>
+    <w:unhideWhenUsed/>
+    <w:rsid w:val="00FA22B5"/>
+    <w:pPr>
+      <w:ind w:left="720"/>
+    </w:pPr>
+    <w:rPr>
+      <w:sz w:val="20"/>
+      <w:szCs w:val="20"/>
+    </w:rPr>
+  </w:style>
+  <w:style w:type="paragraph" w:styleId="TOC5">
+    <w:name w:val="toc 5"/>
+    <w:basedOn w:val="Normal"/>
+    <w:next w:val="Normal"/>
+    <w:autoRedefine/>
+    <w:uiPriority w:val="39"/>
+    <w:unhideWhenUsed/>
+    <w:rsid w:val="00FA22B5"/>
+    <w:pPr>
+      <w:ind w:left="960"/>
+    </w:pPr>
+    <w:rPr>
+      <w:sz w:val="20"/>
+      <w:szCs w:val="20"/>
+    </w:rPr>
+  </w:style>
+  <w:style w:type="paragraph" w:styleId="TOC6">
+    <w:name w:val="toc 6"/>
+    <w:basedOn w:val="Normal"/>
+    <w:next w:val="Normal"/>
+    <w:autoRedefine/>
+    <w:uiPriority w:val="39"/>
+    <w:unhideWhenUsed/>
+    <w:rsid w:val="00FA22B5"/>
+    <w:pPr>
+      <w:ind w:left="1200"/>
+    </w:pPr>
+    <w:rPr>
+      <w:sz w:val="20"/>
+      <w:szCs w:val="20"/>
+    </w:rPr>
+  </w:style>
+  <w:style w:type="paragraph" w:styleId="TOC7">
+    <w:name w:val="toc 7"/>
+    <w:basedOn w:val="Normal"/>
+    <w:next w:val="Normal"/>
+    <w:autoRedefine/>
+    <w:uiPriority w:val="39"/>
+    <w:unhideWhenUsed/>
+    <w:rsid w:val="00FA22B5"/>
+    <w:pPr>
+      <w:ind w:left="1440"/>
+    </w:pPr>
+    <w:rPr>
+      <w:sz w:val="20"/>
+      <w:szCs w:val="20"/>
+    </w:rPr>
+  </w:style>
+  <w:style w:type="paragraph" w:styleId="TOC8">
+    <w:name w:val="toc 8"/>
+    <w:basedOn w:val="Normal"/>
+    <w:next w:val="Normal"/>
+    <w:autoRedefine/>
+    <w:uiPriority w:val="39"/>
+    <w:unhideWhenUsed/>
+    <w:rsid w:val="00FA22B5"/>
+    <w:pPr>
+      <w:ind w:left="1680"/>
+    </w:pPr>
+    <w:rPr>
+      <w:sz w:val="20"/>
+      <w:szCs w:val="20"/>
+    </w:rPr>
+  </w:style>
+  <w:style w:type="paragraph" w:styleId="TOC9">
+    <w:name w:val="toc 9"/>
+    <w:basedOn w:val="Normal"/>
+    <w:next w:val="Normal"/>
+    <w:autoRedefine/>
+    <w:uiPriority w:val="39"/>
+    <w:unhideWhenUsed/>
+    <w:rsid w:val="00FA22B5"/>
+    <w:pPr>
+      <w:ind w:left="1920"/>
+    </w:pPr>
+    <w:rPr>
+      <w:sz w:val="20"/>
+      <w:szCs w:val="20"/>
+    </w:rPr>
+  </w:style>
+  <w:style w:type="paragraph" w:styleId="TOCHeading">
+    <w:name w:val="TOC Heading"/>
+    <w:basedOn w:val="Heading1"/>
+    <w:next w:val="Normal"/>
+    <w:uiPriority w:val="39"/>
+    <w:unhideWhenUsed/>
+    <w:qFormat/>
+    <w:rsid w:val="00FA22B5"/>
+    <w:pPr>
+      <w:outlineLvl w:val="9"/>
+    </w:pPr>
+    <w:rPr>
+      <w:lang w:bidi="ar-SA"/>
+    </w:rPr>
+  </w:style>
+  <w:style w:type="character" w:customStyle="1" w:styleId="Heading2Char">
+    <w:name w:val="Heading 2 Char"/>
+    <w:basedOn w:val="DefaultParagraphFont"/>
+    <w:link w:val="Heading2"/>
+    <w:uiPriority w:val="9"/>
+    <w:rsid w:val="00FA22B5"/>
+    <w:rPr>
+      <w:rFonts w:asciiTheme="majorHAnsi" w:eastAsiaTheme="majorEastAsia" w:hAnsiTheme="majorHAnsi" w:cstheme="majorBidi"/>
+      <w:b/>
+      <w:bCs/>
+      <w:color w:val="4F81BD" w:themeColor="accent1"/>
+      <w:sz w:val="26"/>
+      <w:szCs w:val="26"/>
+    </w:rPr>
+  </w:style>
 </w:styles>
 </file>
 
@@ -5565,6 +7302,30 @@
       <w:sz w:val="28"/>
       <w:szCs w:val="28"/>
       <w:lang w:val="en-US" w:bidi="en-US"/>
+    </w:rPr>
+  </w:style>
+  <w:style w:type="paragraph" w:styleId="Heading2">
+    <w:name w:val="heading 2"/>
+    <w:basedOn w:val="Normal"/>
+    <w:next w:val="Normal"/>
+    <w:link w:val="Heading2Char"/>
+    <w:uiPriority w:val="9"/>
+    <w:unhideWhenUsed/>
+    <w:qFormat/>
+    <w:rsid w:val="00FA22B5"/>
+    <w:pPr>
+      <w:keepNext/>
+      <w:keepLines/>
+      <w:spacing w:before="200"/>
+      <w:outlineLvl w:val="1"/>
+    </w:pPr>
+    <w:rPr>
+      <w:rFonts w:asciiTheme="majorHAnsi" w:eastAsiaTheme="majorEastAsia" w:hAnsiTheme="majorHAnsi" w:cstheme="majorBidi"/>
+      <w:b/>
+      <w:bCs/>
+      <w:color w:val="4F81BD" w:themeColor="accent1"/>
+      <w:sz w:val="26"/>
+      <w:szCs w:val="26"/>
     </w:rPr>
   </w:style>
   <w:style w:type="character" w:default="1" w:styleId="DefaultParagraphFont">
@@ -5770,6 +7531,180 @@
       <w:color w:val="4F81BD" w:themeColor="accent1"/>
       <w:sz w:val="18"/>
       <w:szCs w:val="18"/>
+    </w:rPr>
+  </w:style>
+  <w:style w:type="paragraph" w:styleId="TOC1">
+    <w:name w:val="toc 1"/>
+    <w:basedOn w:val="Normal"/>
+    <w:next w:val="Normal"/>
+    <w:autoRedefine/>
+    <w:uiPriority w:val="39"/>
+    <w:unhideWhenUsed/>
+    <w:rsid w:val="00FA22B5"/>
+    <w:pPr>
+      <w:spacing w:before="120"/>
+    </w:pPr>
+    <w:rPr>
+      <w:b/>
+    </w:rPr>
+  </w:style>
+  <w:style w:type="paragraph" w:styleId="TOC2">
+    <w:name w:val="toc 2"/>
+    <w:basedOn w:val="Normal"/>
+    <w:next w:val="Normal"/>
+    <w:autoRedefine/>
+    <w:uiPriority w:val="39"/>
+    <w:unhideWhenUsed/>
+    <w:rsid w:val="00FA22B5"/>
+    <w:pPr>
+      <w:ind w:left="240"/>
+    </w:pPr>
+    <w:rPr>
+      <w:b/>
+      <w:sz w:val="22"/>
+      <w:szCs w:val="22"/>
+    </w:rPr>
+  </w:style>
+  <w:style w:type="paragraph" w:styleId="TOC3">
+    <w:name w:val="toc 3"/>
+    <w:basedOn w:val="Normal"/>
+    <w:next w:val="Normal"/>
+    <w:autoRedefine/>
+    <w:uiPriority w:val="39"/>
+    <w:unhideWhenUsed/>
+    <w:rsid w:val="00FA22B5"/>
+    <w:pPr>
+      <w:ind w:left="480"/>
+    </w:pPr>
+    <w:rPr>
+      <w:sz w:val="22"/>
+      <w:szCs w:val="22"/>
+    </w:rPr>
+  </w:style>
+  <w:style w:type="paragraph" w:styleId="TOC4">
+    <w:name w:val="toc 4"/>
+    <w:basedOn w:val="Normal"/>
+    <w:next w:val="Normal"/>
+    <w:autoRedefine/>
+    <w:uiPriority w:val="39"/>
+    <w:unhideWhenUsed/>
+    <w:rsid w:val="00FA22B5"/>
+    <w:pPr>
+      <w:ind w:left="720"/>
+    </w:pPr>
+    <w:rPr>
+      <w:sz w:val="20"/>
+      <w:szCs w:val="20"/>
+    </w:rPr>
+  </w:style>
+  <w:style w:type="paragraph" w:styleId="TOC5">
+    <w:name w:val="toc 5"/>
+    <w:basedOn w:val="Normal"/>
+    <w:next w:val="Normal"/>
+    <w:autoRedefine/>
+    <w:uiPriority w:val="39"/>
+    <w:unhideWhenUsed/>
+    <w:rsid w:val="00FA22B5"/>
+    <w:pPr>
+      <w:ind w:left="960"/>
+    </w:pPr>
+    <w:rPr>
+      <w:sz w:val="20"/>
+      <w:szCs w:val="20"/>
+    </w:rPr>
+  </w:style>
+  <w:style w:type="paragraph" w:styleId="TOC6">
+    <w:name w:val="toc 6"/>
+    <w:basedOn w:val="Normal"/>
+    <w:next w:val="Normal"/>
+    <w:autoRedefine/>
+    <w:uiPriority w:val="39"/>
+    <w:unhideWhenUsed/>
+    <w:rsid w:val="00FA22B5"/>
+    <w:pPr>
+      <w:ind w:left="1200"/>
+    </w:pPr>
+    <w:rPr>
+      <w:sz w:val="20"/>
+      <w:szCs w:val="20"/>
+    </w:rPr>
+  </w:style>
+  <w:style w:type="paragraph" w:styleId="TOC7">
+    <w:name w:val="toc 7"/>
+    <w:basedOn w:val="Normal"/>
+    <w:next w:val="Normal"/>
+    <w:autoRedefine/>
+    <w:uiPriority w:val="39"/>
+    <w:unhideWhenUsed/>
+    <w:rsid w:val="00FA22B5"/>
+    <w:pPr>
+      <w:ind w:left="1440"/>
+    </w:pPr>
+    <w:rPr>
+      <w:sz w:val="20"/>
+      <w:szCs w:val="20"/>
+    </w:rPr>
+  </w:style>
+  <w:style w:type="paragraph" w:styleId="TOC8">
+    <w:name w:val="toc 8"/>
+    <w:basedOn w:val="Normal"/>
+    <w:next w:val="Normal"/>
+    <w:autoRedefine/>
+    <w:uiPriority w:val="39"/>
+    <w:unhideWhenUsed/>
+    <w:rsid w:val="00FA22B5"/>
+    <w:pPr>
+      <w:ind w:left="1680"/>
+    </w:pPr>
+    <w:rPr>
+      <w:sz w:val="20"/>
+      <w:szCs w:val="20"/>
+    </w:rPr>
+  </w:style>
+  <w:style w:type="paragraph" w:styleId="TOC9">
+    <w:name w:val="toc 9"/>
+    <w:basedOn w:val="Normal"/>
+    <w:next w:val="Normal"/>
+    <w:autoRedefine/>
+    <w:uiPriority w:val="39"/>
+    <w:unhideWhenUsed/>
+    <w:rsid w:val="00FA22B5"/>
+    <w:pPr>
+      <w:ind w:left="1920"/>
+    </w:pPr>
+    <w:rPr>
+      <w:sz w:val="20"/>
+      <w:szCs w:val="20"/>
+    </w:rPr>
+  </w:style>
+  <w:style w:type="paragraph" w:styleId="TOCHeading">
+    <w:name w:val="TOC Heading"/>
+    <w:basedOn w:val="Heading1"/>
+    <w:next w:val="Normal"/>
+    <w:uiPriority w:val="39"/>
+    <w:unhideWhenUsed/>
+    <w:qFormat/>
+    <w:rsid w:val="00FA22B5"/>
+    <w:pPr>
+      <w:outlineLvl w:val="9"/>
+    </w:pPr>
+    <w:rPr>
+      <w:lang w:bidi="ar-SA"/>
+    </w:rPr>
+  </w:style>
+  <w:style w:type="character" w:customStyle="1" w:styleId="Heading2Char">
+    <w:name w:val="Heading 2 Char"/>
+    <w:basedOn w:val="DefaultParagraphFont"/>
+    <w:link w:val="Heading2"/>
+    <w:uiPriority w:val="9"/>
+    <w:rsid w:val="00FA22B5"/>
+    <w:rPr>
+      <w:rFonts w:asciiTheme="majorHAnsi" w:eastAsiaTheme="majorEastAsia" w:hAnsiTheme="majorHAnsi" w:cstheme="majorBidi"/>
+      <w:b/>
+      <w:bCs/>
+      <w:color w:val="4F81BD" w:themeColor="accent1"/>
+      <w:sz w:val="26"/>
+      <w:szCs w:val="26"/>
     </w:rPr>
   </w:style>
 </w:styles>
@@ -6096,7 +8031,7 @@
 </file>
 
 <file path=customXml/item1.xml><?xml version="1.0" encoding="utf-8"?>
-<b:Sources xmlns:b="http://schemas.openxmlformats.org/officeDocument/2006/bibliography" xmlns="http://schemas.openxmlformats.org/officeDocument/2006/bibliography" SelectedStyle="/CHICAGO.XSL" StyleName="Chicago">
+<b:Sources xmlns:b="http://schemas.openxmlformats.org/officeDocument/2006/bibliography" xmlns="http://schemas.openxmlformats.org/officeDocument/2006/bibliography" SelectedStyle="/APA.XSL" StyleName="APA">
   <b:Source>
     <b:Tag>Wik19</b:Tag>
     <b:SourceType>InternetSite</b:SourceType>
@@ -6134,7 +8069,7 @@
     <b:YearAccessed>2019</b:YearAccessed>
     <b:MonthAccessed>03</b:MonthAccessed>
     <b:DayAccessed>16</b:DayAccessed>
-    <b:RefOrder>10</b:RefOrder>
+    <b:RefOrder>14</b:RefOrder>
   </b:Source>
   <b:Source>
     <b:Tag>Goo19</b:Tag>
@@ -6172,7 +8107,7 @@
     <b:Year>2018</b:Year>
     <b:Month>07</b:Month>
     <b:Day>13</b:Day>
-    <b:RefOrder>7</b:RefOrder>
+    <b:RefOrder>11</b:RefOrder>
   </b:Source>
   <b:Source>
     <b:Tag>And17</b:Tag>
@@ -6196,7 +8131,7 @@
     <b:YearAccessed>2019</b:YearAccessed>
     <b:MonthAccessed>03</b:MonthAccessed>
     <b:DayAccessed>25</b:DayAccessed>
-    <b:RefOrder>8</b:RefOrder>
+    <b:RefOrder>12</b:RefOrder>
   </b:Source>
   <b:Source>
     <b:Tag>Pet18</b:Tag>
@@ -6220,7 +8155,7 @@
     <b:YearAccessed>2019</b:YearAccessed>
     <b:MonthAccessed>03</b:MonthAccessed>
     <b:DayAccessed>25</b:DayAccessed>
-    <b:RefOrder>9</b:RefOrder>
+    <b:RefOrder>13</b:RefOrder>
   </b:Source>
   <b:Source>
     <b:Tag>Vol13</b:Tag>
@@ -6307,13 +8242,105 @@
     <b:YearAccessed>2019</b:YearAccessed>
     <b:MonthAccessed>03</b:MonthAccessed>
     <b:DayAccessed>25</b:DayAccessed>
+    <b:RefOrder>10</b:RefOrder>
+  </b:Source>
+  <b:Source>
+    <b:Tag>And14</b:Tag>
+    <b:SourceType>InternetSite</b:SourceType>
+    <b:Guid>{64FDD90B-076B-A741-B5C2-95BF375EE3AD}</b:Guid>
+    <b:Author>
+      <b:Author>
+        <b:NameList>
+          <b:Person>
+            <b:Last>Orru</b:Last>
+            <b:First>Andrea</b:First>
+          </b:Person>
+        </b:NameList>
+      </b:Author>
+    </b:Author>
+    <b:Title>LaiNES emulator - joypad</b:Title>
+    <b:URL>https://github.com/AndreaOrru/LaiNES/blob/52b7920d9878962adf50fdeb14f3e65906db57d9/src/joypad.cpp#L6</b:URL>
+    <b:Year>2014</b:Year>
+    <b:Month>05</b:Month>
+    <b:Day>26</b:Day>
+    <b:YearAccessed>2019</b:YearAccessed>
+    <b:MonthAccessed>03</b:MonthAccessed>
+    <b:DayAccessed>27</b:DayAccessed>
     <b:RefOrder>6</b:RefOrder>
+  </b:Source>
+  <b:Source>
+    <b:Tag>Wik191</b:Tag>
+    <b:SourceType>InternetSite</b:SourceType>
+    <b:Guid>{5F5ECB2A-31CB-254D-B747-18122324FFE4}</b:Guid>
+    <b:Author>
+      <b:Author>
+        <b:Corporate>Wikipedia</b:Corporate>
+      </b:Author>
+    </b:Author>
+    <b:Title>Picture Processing Unit</b:Title>
+    <b:InternetSiteTitle>Wikipedia</b:InternetSiteTitle>
+    <b:URL>https://en.wikipedia.org/wiki/Picture_Processing_Unit</b:URL>
+    <b:Year>2019</b:Year>
+    <b:Month>03</b:Month>
+    <b:Day>17</b:Day>
+    <b:YearAccessed>2019</b:YearAccessed>
+    <b:MonthAccessed>03</b:MonthAccessed>
+    <b:DayAccessed>26</b:DayAccessed>
+    <b:RefOrder>7</b:RefOrder>
+  </b:Source>
+  <b:Source>
+    <b:Tag>And141</b:Tag>
+    <b:SourceType>InternetSite</b:SourceType>
+    <b:Guid>{2E3DEE24-0D2F-5849-89D8-1711F3805FF3}</b:Guid>
+    <b:Author>
+      <b:Author>
+        <b:NameList>
+          <b:Person>
+            <b:Last>Orru</b:Last>
+            <b:First>Andrea</b:First>
+          </b:Person>
+        </b:NameList>
+      </b:Author>
+    </b:Author>
+    <b:Title>LaiNES emulator - PPU</b:Title>
+    <b:URL>https://github.com/AndreaOrru/LaiNES/blob/52b7920d9878962adf50fdeb14f3e65906db57d9/src/ppu.cpp#L15</b:URL>
+    <b:Year>2014</b:Year>
+    <b:Month>06</b:Month>
+    <b:Day>01</b:Day>
+    <b:YearAccessed>2019</b:YearAccessed>
+    <b:MonthAccessed>03</b:MonthAccessed>
+    <b:DayAccessed>25</b:DayAccessed>
+    <b:RefOrder>8</b:RefOrder>
+  </b:Source>
+  <b:Source>
+    <b:Tag>Lyu19</b:Tag>
+    <b:SourceType>InternetSite</b:SourceType>
+    <b:Guid>{18430C4F-F7C8-FC45-8658-5D42477C1DBC}</b:Guid>
+    <b:Author>
+      <b:Author>
+        <b:NameList>
+          <b:Person>
+            <b:Last>Vladimirov</b:Last>
+            <b:First>Lyudmil</b:First>
+          </b:Person>
+        </b:NameList>
+      </b:Author>
+    </b:Author>
+    <b:Title>Training Custom Object Detector</b:Title>
+    <b:URL>https://github.com/sglvladi/TensorFlowObjectDetectionTutorial/blob/master/docs/source/training.rst</b:URL>
+    <b:Year>2019</b:Year>
+    <b:Month>02</b:Month>
+    <b:Day>28</b:Day>
+    <b:YearAccessed>2019</b:YearAccessed>
+    <b:MonthAccessed>03</b:MonthAccessed>
+    <b:DayAccessed>25</b:DayAccessed>
+    <b:RefOrder>9</b:RefOrder>
   </b:Source>
 </b:Sources>
 </file>
 
 <file path=customXml/itemProps1.xml><?xml version="1.0" encoding="utf-8"?>
-<ds:datastoreItem xmlns:ds="http://schemas.openxmlformats.org/officeDocument/2006/customXml" ds:itemID="{DB712FC8-BEF6-4F4E-9A34-22814E48331B}">
+<ds:datastoreItem xmlns:ds="http://schemas.openxmlformats.org/officeDocument/2006/customXml" ds:itemID="{6BA55F21-0114-0149-8943-8530E9294769}">
   <ds:schemaRefs>
     <ds:schemaRef ds:uri="http://schemas.openxmlformats.org/officeDocument/2006/bibliography"/>
   </ds:schemaRefs>

</xml_diff>